<commit_message>
capteur distance v2 avec leds
</commit_message>
<xml_diff>
--- a/plan.docx
+++ b/plan.docx
@@ -12,21 +12,7 @@
         <w:rPr>
           <w:lang w:val="fr-FR"/>
         </w:rPr>
-        <w:t xml:space="preserve">Thread </w:t>
-      </w:r>
-      <w:proofErr w:type="spellStart"/>
-      <w:r>
-        <w:rPr>
-          <w:lang w:val="fr-FR"/>
-        </w:rPr>
-        <w:t>needed</w:t>
-      </w:r>
-      <w:proofErr w:type="spellEnd"/>
-      <w:r>
-        <w:rPr>
-          <w:lang w:val="fr-FR"/>
-        </w:rPr>
-        <w:t> :</w:t>
+        <w:t>Thread needed :</w:t>
       </w:r>
     </w:p>
     <w:p>
@@ -58,14 +44,12 @@
           <w:lang w:val="fr-FR"/>
         </w:rPr>
       </w:pPr>
-      <w:proofErr w:type="spellStart"/>
       <w:r>
         <w:rPr>
           <w:lang w:val="fr-FR"/>
         </w:rPr>
         <w:t>PiRegulator</w:t>
       </w:r>
-      <w:proofErr w:type="spellEnd"/>
     </w:p>
     <w:p>
       <w:pPr>
@@ -167,21 +151,7 @@
         <w:rPr>
           <w:lang w:val="fr-FR"/>
         </w:rPr>
-        <w:t xml:space="preserve">Pour tourner, mettre des coefs comme dans pi </w:t>
-      </w:r>
-      <w:proofErr w:type="spellStart"/>
-      <w:r>
-        <w:rPr>
-          <w:lang w:val="fr-FR"/>
-        </w:rPr>
-        <w:t>regulator</w:t>
-      </w:r>
-      <w:proofErr w:type="spellEnd"/>
-      <w:r>
-        <w:rPr>
-          <w:lang w:val="fr-FR"/>
-        </w:rPr>
-        <w:t xml:space="preserve"> et leur donner un poids en fonction du capteur et de ce qu’il détecte.</w:t>
+        <w:t>Pour tourner, mettre des coefs comme dans pi regulator et leur donner un poids en fonction du capteur et de ce qu’il détecte.</w:t>
       </w:r>
     </w:p>
     <w:p>
@@ -295,34 +265,30 @@
                 <w:lang w:val="fr-FR"/>
               </w:rPr>
             </w:pPr>
-            <w:proofErr w:type="gramStart"/>
             <w:r>
               <w:rPr>
                 <w:lang w:val="fr-FR"/>
               </w:rPr>
               <w:t>entrée</w:t>
             </w:r>
-            <w:proofErr w:type="gramEnd"/>
-          </w:p>
-        </w:tc>
-        <w:tc>
-          <w:tcPr>
-            <w:tcW w:w="4531" w:type="dxa"/>
-          </w:tcPr>
-          <w:p>
-            <w:pPr>
-              <w:rPr>
-                <w:lang w:val="fr-FR"/>
-              </w:rPr>
-            </w:pPr>
-            <w:proofErr w:type="gramStart"/>
+          </w:p>
+        </w:tc>
+        <w:tc>
+          <w:tcPr>
+            <w:tcW w:w="4531" w:type="dxa"/>
+          </w:tcPr>
+          <w:p>
+            <w:pPr>
+              <w:rPr>
+                <w:lang w:val="fr-FR"/>
+              </w:rPr>
+            </w:pPr>
             <w:r>
               <w:rPr>
                 <w:lang w:val="fr-FR"/>
               </w:rPr>
               <w:t>sortie</w:t>
             </w:r>
-            <w:proofErr w:type="gramEnd"/>
           </w:p>
         </w:tc>
       </w:tr>
@@ -458,13 +424,7 @@
         <w:rPr>
           <w:lang w:val="fr-FR"/>
         </w:rPr>
-        <w:t>Capteur de distances</w:t>
-      </w:r>
-      <w:r>
-        <w:rPr>
-          <w:lang w:val="fr-FR"/>
-        </w:rPr>
-        <w:t xml:space="preserve"> : </w:t>
+        <w:t xml:space="preserve">Capteur de distances : </w:t>
       </w:r>
     </w:p>
     <w:tbl>
@@ -488,34 +448,30 @@
                 <w:lang w:val="fr-FR"/>
               </w:rPr>
             </w:pPr>
-            <w:proofErr w:type="gramStart"/>
             <w:r>
               <w:rPr>
                 <w:lang w:val="fr-FR"/>
               </w:rPr>
               <w:t>entrée</w:t>
             </w:r>
-            <w:proofErr w:type="gramEnd"/>
-          </w:p>
-        </w:tc>
-        <w:tc>
-          <w:tcPr>
-            <w:tcW w:w="4531" w:type="dxa"/>
-          </w:tcPr>
-          <w:p>
-            <w:pPr>
-              <w:rPr>
-                <w:lang w:val="fr-FR"/>
-              </w:rPr>
-            </w:pPr>
-            <w:proofErr w:type="gramStart"/>
+          </w:p>
+        </w:tc>
+        <w:tc>
+          <w:tcPr>
+            <w:tcW w:w="4531" w:type="dxa"/>
+          </w:tcPr>
+          <w:p>
+            <w:pPr>
+              <w:rPr>
+                <w:lang w:val="fr-FR"/>
+              </w:rPr>
+            </w:pPr>
             <w:r>
               <w:rPr>
                 <w:lang w:val="fr-FR"/>
               </w:rPr>
               <w:t>sortie</w:t>
             </w:r>
-            <w:proofErr w:type="gramEnd"/>
           </w:p>
         </w:tc>
       </w:tr>
@@ -590,7 +546,7 @@
               <w:rPr>
                 <w:lang w:val="fr-FR"/>
               </w:rPr>
-              <w:t>(Distance du capteur au mur)</w:t>
+              <w:t>Valeur du capteur (0 proche , 4000 loin)</w:t>
             </w:r>
           </w:p>
         </w:tc>
@@ -609,7 +565,6 @@
           <w:lang w:val="fr-FR"/>
         </w:rPr>
       </w:pPr>
-      <w:proofErr w:type="spellStart"/>
       <w:r>
         <w:rPr>
           <w:lang w:val="fr-FR"/>
@@ -626,14 +581,7 @@
         <w:rPr>
           <w:lang w:val="fr-FR"/>
         </w:rPr>
-        <w:t>egulator</w:t>
-      </w:r>
-      <w:proofErr w:type="spellEnd"/>
-      <w:r>
-        <w:rPr>
-          <w:lang w:val="fr-FR"/>
-        </w:rPr>
-        <w:t> :</w:t>
+        <w:t>egulator :</w:t>
       </w:r>
     </w:p>
     <w:tbl>
@@ -657,34 +605,30 @@
                 <w:lang w:val="fr-FR"/>
               </w:rPr>
             </w:pPr>
-            <w:proofErr w:type="gramStart"/>
             <w:r>
               <w:rPr>
                 <w:lang w:val="fr-FR"/>
               </w:rPr>
               <w:t>entrée</w:t>
             </w:r>
-            <w:proofErr w:type="gramEnd"/>
-          </w:p>
-        </w:tc>
-        <w:tc>
-          <w:tcPr>
-            <w:tcW w:w="4531" w:type="dxa"/>
-          </w:tcPr>
-          <w:p>
-            <w:pPr>
-              <w:rPr>
-                <w:lang w:val="fr-FR"/>
-              </w:rPr>
-            </w:pPr>
-            <w:proofErr w:type="gramStart"/>
+          </w:p>
+        </w:tc>
+        <w:tc>
+          <w:tcPr>
+            <w:tcW w:w="4531" w:type="dxa"/>
+          </w:tcPr>
+          <w:p>
+            <w:pPr>
+              <w:rPr>
+                <w:lang w:val="fr-FR"/>
+              </w:rPr>
+            </w:pPr>
             <w:r>
               <w:rPr>
                 <w:lang w:val="fr-FR"/>
               </w:rPr>
               <w:t>sortie</w:t>
             </w:r>
-            <w:proofErr w:type="gramEnd"/>
           </w:p>
         </w:tc>
       </w:tr>
@@ -717,14 +661,12 @@
                 <w:lang w:val="fr-FR"/>
               </w:rPr>
             </w:pPr>
-            <w:proofErr w:type="gramStart"/>
             <w:r>
               <w:rPr>
                 <w:lang w:val="fr-FR"/>
               </w:rPr>
               <w:t>déplacement</w:t>
             </w:r>
-            <w:proofErr w:type="gramEnd"/>
           </w:p>
         </w:tc>
       </w:tr>
@@ -761,21 +703,7 @@
               <w:rPr>
                 <w:lang w:val="fr-FR"/>
               </w:rPr>
-              <w:t xml:space="preserve">(Speed </w:t>
-            </w:r>
-            <w:proofErr w:type="spellStart"/>
-            <w:r>
-              <w:rPr>
-                <w:lang w:val="fr-FR"/>
-              </w:rPr>
-              <w:t>motor</w:t>
-            </w:r>
-            <w:proofErr w:type="spellEnd"/>
-            <w:r>
-              <w:rPr>
-                <w:lang w:val="fr-FR"/>
-              </w:rPr>
-              <w:t>)</w:t>
+              <w:t>(Speed motor)</w:t>
             </w:r>
           </w:p>
         </w:tc>
@@ -796,6 +724,38 @@
                 <w:lang w:val="fr-FR"/>
               </w:rPr>
               <w:t>Numéro du capteur le plus proche du mur</w:t>
+            </w:r>
+          </w:p>
+        </w:tc>
+        <w:tc>
+          <w:tcPr>
+            <w:tcW w:w="4531" w:type="dxa"/>
+          </w:tcPr>
+          <w:p>
+            <w:pPr>
+              <w:rPr>
+                <w:lang w:val="fr-FR"/>
+              </w:rPr>
+            </w:pPr>
+          </w:p>
+        </w:tc>
+      </w:tr>
+      <w:tr>
+        <w:tc>
+          <w:tcPr>
+            <w:tcW w:w="4531" w:type="dxa"/>
+          </w:tcPr>
+          <w:p>
+            <w:pPr>
+              <w:rPr>
+                <w:lang w:val="fr-FR"/>
+              </w:rPr>
+            </w:pPr>
+            <w:r>
+              <w:rPr>
+                <w:lang w:val="fr-FR"/>
+              </w:rPr>
+              <w:t>Condition fin on /off</w:t>
             </w:r>
           </w:p>
         </w:tc>
@@ -855,34 +815,30 @@
                 <w:lang w:val="fr-FR"/>
               </w:rPr>
             </w:pPr>
-            <w:proofErr w:type="gramStart"/>
             <w:r>
               <w:rPr>
                 <w:lang w:val="fr-FR"/>
               </w:rPr>
               <w:t>entrée</w:t>
             </w:r>
-            <w:proofErr w:type="gramEnd"/>
-          </w:p>
-        </w:tc>
-        <w:tc>
-          <w:tcPr>
-            <w:tcW w:w="4531" w:type="dxa"/>
-          </w:tcPr>
-          <w:p>
-            <w:pPr>
-              <w:rPr>
-                <w:lang w:val="fr-FR"/>
-              </w:rPr>
-            </w:pPr>
-            <w:proofErr w:type="gramStart"/>
+          </w:p>
+        </w:tc>
+        <w:tc>
+          <w:tcPr>
+            <w:tcW w:w="4531" w:type="dxa"/>
+          </w:tcPr>
+          <w:p>
+            <w:pPr>
+              <w:rPr>
+                <w:lang w:val="fr-FR"/>
+              </w:rPr>
+            </w:pPr>
             <w:r>
               <w:rPr>
                 <w:lang w:val="fr-FR"/>
               </w:rPr>
               <w:t>sortie</w:t>
             </w:r>
-            <w:proofErr w:type="gramEnd"/>
           </w:p>
         </w:tc>
       </w:tr>
@@ -915,6 +871,12 @@
                 <w:lang w:val="fr-FR"/>
               </w:rPr>
             </w:pPr>
+            <w:r>
+              <w:rPr>
+                <w:lang w:val="fr-FR"/>
+              </w:rPr>
+              <w:t>Condition fin on /off</w:t>
+            </w:r>
           </w:p>
         </w:tc>
       </w:tr>
@@ -965,21 +927,7 @@
               <w:rPr>
                 <w:lang w:val="fr-FR"/>
               </w:rPr>
-              <w:t xml:space="preserve">(Speed </w:t>
-            </w:r>
-            <w:proofErr w:type="spellStart"/>
-            <w:r>
-              <w:rPr>
-                <w:lang w:val="fr-FR"/>
-              </w:rPr>
-              <w:t>motor</w:t>
-            </w:r>
-            <w:proofErr w:type="spellEnd"/>
-            <w:r>
-              <w:rPr>
-                <w:lang w:val="fr-FR"/>
-              </w:rPr>
-              <w:t>)</w:t>
+              <w:t>(Speed motor)</w:t>
             </w:r>
           </w:p>
         </w:tc>
@@ -1003,6 +951,39 @@
           <w:lang w:val="fr-FR"/>
         </w:rPr>
       </w:pPr>
+    </w:p>
+    <w:p>
+      <w:pPr>
+        <w:rPr>
+          <w:lang w:val="fr-FR"/>
+        </w:rPr>
+      </w:pPr>
+    </w:p>
+    <w:p>
+      <w:pPr>
+        <w:rPr>
+          <w:lang w:val="fr-FR"/>
+        </w:rPr>
+      </w:pPr>
+      <w:r>
+        <w:rPr>
+          <w:lang w:val="fr-FR"/>
+        </w:rPr>
+        <w:t>Comment donner la direction au robot ?</w:t>
+      </w:r>
+    </w:p>
+    <w:p>
+      <w:pPr>
+        <w:rPr>
+          <w:lang w:val="fr-FR"/>
+        </w:rPr>
+      </w:pPr>
+      <w:r>
+        <w:rPr>
+          <w:lang w:val="fr-FR"/>
+        </w:rPr>
+        <w:t xml:space="preserve">De base, il va vers le haut </w:t>
+      </w:r>
     </w:p>
     <w:sectPr>
       <w:pgSz w:w="11906" w:h="16838"/>

</xml_diff>